<commit_message>
major update to crypto
</commit_message>
<xml_diff>
--- a/4.Networking/7.Application and DNS/Networking Lab 9 HTTP.docx
+++ b/4.Networking/7.Application and DNS/Networking Lab 9 HTTP.docx
@@ -1,6 +1,6 @@
 
 <file path=word/document.xml><?xml version="1.0" encoding="utf-8"?>
-<w:document xmlns:wpc="http://schemas.microsoft.com/office/word/2010/wordprocessingCanvas" xmlns:cx="http://schemas.microsoft.com/office/drawing/2014/chartex" xmlns:cx1="http://schemas.microsoft.com/office/drawing/2015/9/8/chartex" xmlns:cx2="http://schemas.microsoft.com/office/drawing/2015/10/21/chartex" xmlns:cx3="http://schemas.microsoft.com/office/drawing/2016/5/9/chartex" xmlns:cx4="http://schemas.microsoft.com/office/drawing/2016/5/10/chartex" xmlns:cx5="http://schemas.microsoft.com/office/drawing/2016/5/11/chartex" xmlns:cx6="http://schemas.microsoft.com/office/drawing/2016/5/12/chartex" xmlns:cx7="http://schemas.microsoft.com/office/drawing/2016/5/13/chartex" xmlns:cx8="http://schemas.microsoft.com/office/drawing/2016/5/14/chartex" xmlns:mc="http://schemas.openxmlformats.org/markup-compatibility/2006" xmlns:aink="http://schemas.microsoft.com/office/drawing/2016/ink" xmlns:am3d="http://schemas.microsoft.com/office/drawing/2017/model3d" xmlns:o="urn:schemas-microsoft-com:office:office" xmlns:r="http://schemas.openxmlformats.org/officeDocument/2006/relationships" xmlns:m="http://schemas.openxmlformats.org/officeDocument/2006/math" xmlns:v="urn:schemas-microsoft-com:vml" xmlns:wp14="http://schemas.microsoft.com/office/word/2010/wordprocessingDrawing" xmlns:wp="http://schemas.openxmlformats.org/drawingml/2006/wordprocessingDrawing" xmlns:w10="urn:schemas-microsoft-com:office:word" xmlns:w="http://schemas.openxmlformats.org/wordprocessingml/2006/main" xmlns:w14="http://schemas.microsoft.com/office/word/2010/wordml" xmlns:w15="http://schemas.microsoft.com/office/word/2012/wordml" xmlns:w16cex="http://schemas.microsoft.com/office/word/2018/wordml/cex" xmlns:w16cid="http://schemas.microsoft.com/office/word/2016/wordml/cid" xmlns:w16="http://schemas.microsoft.com/office/word/2018/wordml" xmlns:w16sdtdh="http://schemas.microsoft.com/office/word/2020/wordml/sdtdatahash" xmlns:w16se="http://schemas.microsoft.com/office/word/2015/wordml/symex" xmlns:wpg="http://schemas.microsoft.com/office/word/2010/wordprocessingGroup" xmlns:wpi="http://schemas.microsoft.com/office/word/2010/wordprocessingInk" xmlns:wne="http://schemas.microsoft.com/office/word/2006/wordml" xmlns:wps="http://schemas.microsoft.com/office/word/2010/wordprocessingShape" mc:Ignorable="w14 w15 w16se w16cid w16 w16cex w16sdtdh wp14">
+<w:document xmlns:wpc="http://schemas.microsoft.com/office/word/2010/wordprocessingCanvas" xmlns:cx="http://schemas.microsoft.com/office/drawing/2014/chartex" xmlns:cx1="http://schemas.microsoft.com/office/drawing/2015/9/8/chartex" xmlns:cx2="http://schemas.microsoft.com/office/drawing/2015/10/21/chartex" xmlns:cx3="http://schemas.microsoft.com/office/drawing/2016/5/9/chartex" xmlns:cx4="http://schemas.microsoft.com/office/drawing/2016/5/10/chartex" xmlns:cx5="http://schemas.microsoft.com/office/drawing/2016/5/11/chartex" xmlns:cx6="http://schemas.microsoft.com/office/drawing/2016/5/12/chartex" xmlns:cx7="http://schemas.microsoft.com/office/drawing/2016/5/13/chartex" xmlns:cx8="http://schemas.microsoft.com/office/drawing/2016/5/14/chartex" xmlns:mc="http://schemas.openxmlformats.org/markup-compatibility/2006" xmlns:aink="http://schemas.microsoft.com/office/drawing/2016/ink" xmlns:am3d="http://schemas.microsoft.com/office/drawing/2017/model3d" xmlns:o="urn:schemas-microsoft-com:office:office" xmlns:oel="http://schemas.microsoft.com/office/2019/extlst" xmlns:r="http://schemas.openxmlformats.org/officeDocument/2006/relationships" xmlns:m="http://schemas.openxmlformats.org/officeDocument/2006/math" xmlns:v="urn:schemas-microsoft-com:vml" xmlns:wp14="http://schemas.microsoft.com/office/word/2010/wordprocessingDrawing" xmlns:wp="http://schemas.openxmlformats.org/drawingml/2006/wordprocessingDrawing" xmlns:w10="urn:schemas-microsoft-com:office:word" xmlns:w="http://schemas.openxmlformats.org/wordprocessingml/2006/main" xmlns:w14="http://schemas.microsoft.com/office/word/2010/wordml" xmlns:w15="http://schemas.microsoft.com/office/word/2012/wordml" xmlns:w16cex="http://schemas.microsoft.com/office/word/2018/wordml/cex" xmlns:w16cid="http://schemas.microsoft.com/office/word/2016/wordml/cid" xmlns:w16="http://schemas.microsoft.com/office/word/2018/wordml" xmlns:w16sdtdh="http://schemas.microsoft.com/office/word/2020/wordml/sdtdatahash" xmlns:w16se="http://schemas.microsoft.com/office/word/2015/wordml/symex" xmlns:wpg="http://schemas.microsoft.com/office/word/2010/wordprocessingGroup" xmlns:wpi="http://schemas.microsoft.com/office/word/2010/wordprocessingInk" xmlns:wne="http://schemas.microsoft.com/office/word/2006/wordml" xmlns:wps="http://schemas.microsoft.com/office/word/2010/wordprocessingShape" mc:Ignorable="w14 w15 w16se w16cid w16 w16cex w16sdtdh wp14">
   <w:body>
     <w:p>
       <w:pPr>
@@ -251,6 +251,7 @@
         <w:rPr>
           <w:noProof/>
         </w:rPr>
+        <w:lastRenderedPageBreak/>
         <w:drawing>
           <wp:inline distT="0" distB="0" distL="0" distR="0" wp14:anchorId="6454FC6F" wp14:editId="2A629E37">
             <wp:extent cx="6747594" cy="2686050"/>
@@ -396,7 +397,11 @@
         <w:t xml:space="preserve">If the web server is compressing the data it sends (usually with gzip), Follow HTTP Stream will uncompress it.  Follow </w:t>
       </w:r>
       <w:r>
-        <w:t xml:space="preserve">TCP Stream will not.  </w:t>
+        <w:t xml:space="preserve">TCP Stream </w:t>
+      </w:r>
+      <w:r>
+        <w:lastRenderedPageBreak/>
+        <w:t xml:space="preserve">will not.  </w:t>
       </w:r>
       <w:r>
         <w:br/>
@@ -634,15 +639,7 @@
         </w:numPr>
       </w:pPr>
       <w:r>
-        <w:t xml:space="preserve">Examine the headers in the response.  What web server and operating system </w:t>
-      </w:r>
-      <w:proofErr w:type="gramStart"/>
-      <w:r>
-        <w:t>is</w:t>
-      </w:r>
-      <w:proofErr w:type="gramEnd"/>
-      <w:r>
-        <w:t xml:space="preserve"> the server probably using?  Note:  headers can be forged.</w:t>
+        <w:t>Examine the headers in the response.  What web server and operating system is the server probably using?  Note:  headers can be forged.</w:t>
       </w:r>
     </w:p>
     <w:p>
@@ -658,7 +655,11 @@
         <w:t xml:space="preserve">It is often helpful in troubleshooting to look at the network traffic from your browser.  However, </w:t>
       </w:r>
       <w:r>
-        <w:t xml:space="preserve">over half of all web traffic is now encrypted so we need to decrypt it.  The Chrome and Firefox browsers can store the encryption keys (pre-master secrets) that the browsers and web servers generate on the fly while creating encrypted connections (HTTPS).  Wireshark can use these keys to decrypt the network traffic.  It is important to note that we are decrypting traffic from </w:t>
+        <w:t xml:space="preserve">over half of all web traffic is now encrypted so we need to decrypt it.  The Chrome and Firefox browsers can </w:t>
+      </w:r>
+      <w:r>
+        <w:lastRenderedPageBreak/>
+        <w:t xml:space="preserve">store the encryption keys (pre-master secrets) that the browsers and web servers generate on the fly while creating encrypted connections (HTTPS).  Wireshark can use these keys to decrypt the network traffic.  It is important to note that we are decrypting traffic from </w:t>
       </w:r>
       <w:r>
         <w:rPr>
@@ -670,15 +671,7 @@
         <w:t xml:space="preserve"> browser.  We cannot decrypt the traffic to someone else’s browser unless they give us the keys.</w:t>
       </w:r>
       <w:r>
-        <w:t xml:space="preserve">  We will cover Man </w:t>
-      </w:r>
-      <w:proofErr w:type="gramStart"/>
-      <w:r>
-        <w:t>In</w:t>
-      </w:r>
-      <w:proofErr w:type="gramEnd"/>
-      <w:r>
-        <w:t xml:space="preserve"> The Middle (MITM) attacks against encryption later in the Cryptography section of our course.</w:t>
+        <w:t xml:space="preserve">  We will cover Man In The Middle (MITM) attacks against encryption later in the Cryptography section of our course.</w:t>
       </w:r>
     </w:p>
     <w:p>
@@ -696,7 +689,32 @@
           <w:rPr>
             <w:rStyle w:val="Hyperlink"/>
           </w:rPr>
-          <w:t>https://redflagsecurity.net/2019/03/10/decrypting-tls-wireshark/</w:t>
+          <w:t>https://support.f5.com/csp/article/K50557518</w:t>
+        </w:r>
+      </w:hyperlink>
+      <w:r>
+        <w:t xml:space="preserve"> </w:t>
+      </w:r>
+      <w:r>
+        <w:t xml:space="preserve">or </w:t>
+      </w:r>
+      <w:hyperlink r:id="rId13" w:history="1">
+        <w:r>
+          <w:rPr>
+            <w:rStyle w:val="Hyperlink"/>
+          </w:rPr>
+          <w:t>https://knowledgebase.paloaltonetworks.com/KCSArticleDetail?id=kA14u000000HB8gCAG&amp;lang=en_US%E2%80%A9</w:t>
+        </w:r>
+      </w:hyperlink>
+      <w:r>
+        <w:t xml:space="preserve"> or </w:t>
+      </w:r>
+      <w:hyperlink r:id="rId14" w:history="1">
+        <w:r>
+          <w:rPr>
+            <w:rStyle w:val="Hyperlink"/>
+          </w:rPr>
+          <w:t>https://www.youtube.com/watch?v=CMbehohHj7c</w:t>
         </w:r>
       </w:hyperlink>
       <w:r>
@@ -735,12 +753,10 @@
         <w:t xml:space="preserve">Open the file </w:t>
       </w:r>
       <w:proofErr w:type="spellStart"/>
-      <w:proofErr w:type="gramStart"/>
       <w:r>
         <w:t>brcc.edu.pcapng</w:t>
       </w:r>
       <w:proofErr w:type="spellEnd"/>
-      <w:proofErr w:type="gramEnd"/>
       <w:r>
         <w:t xml:space="preserve"> in Wireshark</w:t>
       </w:r>
@@ -777,128 +793,6 @@
             <wp:extent cx="5505450" cy="3200400"/>
             <wp:effectExtent l="0" t="0" r="0" b="0"/>
             <wp:docPr id="7" name="Picture 7"/>
-            <wp:cNvGraphicFramePr>
-              <a:graphicFrameLocks xmlns:a="http://schemas.openxmlformats.org/drawingml/2006/main" noChangeAspect="1"/>
-            </wp:cNvGraphicFramePr>
-            <a:graphic xmlns:a="http://schemas.openxmlformats.org/drawingml/2006/main">
-              <a:graphicData uri="http://schemas.openxmlformats.org/drawingml/2006/picture">
-                <pic:pic xmlns:pic="http://schemas.openxmlformats.org/drawingml/2006/picture">
-                  <pic:nvPicPr>
-                    <pic:cNvPr id="1" name=""/>
-                    <pic:cNvPicPr/>
-                  </pic:nvPicPr>
-                  <pic:blipFill>
-                    <a:blip r:embed="rId13"/>
-                    <a:stretch>
-                      <a:fillRect/>
-                    </a:stretch>
-                  </pic:blipFill>
-                  <pic:spPr>
-                    <a:xfrm>
-                      <a:off x="0" y="0"/>
-                      <a:ext cx="5505450" cy="3200400"/>
-                    </a:xfrm>
-                    <a:prstGeom prst="rect">
-                      <a:avLst/>
-                    </a:prstGeom>
-                  </pic:spPr>
-                </pic:pic>
-              </a:graphicData>
-            </a:graphic>
-          </wp:inline>
-        </w:drawing>
-      </w:r>
-      <w:r>
-        <w:br/>
-        <w:t xml:space="preserve">Then scroll down to </w:t>
-      </w:r>
-      <w:r>
-        <w:t>TLS</w:t>
-      </w:r>
-      <w:r>
-        <w:t xml:space="preserve">.  Use the Browse button to select the path to the location where you stored </w:t>
-      </w:r>
-      <w:proofErr w:type="spellStart"/>
-      <w:proofErr w:type="gramStart"/>
-      <w:r>
-        <w:t>brcc.edu.keys</w:t>
-      </w:r>
-      <w:proofErr w:type="spellEnd"/>
-      <w:proofErr w:type="gramEnd"/>
-      <w:r>
-        <w:t>.</w:t>
-      </w:r>
-    </w:p>
-    <w:p>
-      <w:r>
-        <w:t>You should find that Wireshark displays a combination of raw TLS data and decrypted HTTP data.</w:t>
-      </w:r>
-      <w:r>
-        <w:br/>
-      </w:r>
-      <w:r>
-        <w:rPr>
-          <w:noProof/>
-        </w:rPr>
-        <w:drawing>
-          <wp:inline distT="0" distB="0" distL="0" distR="0" wp14:anchorId="2618D1C3" wp14:editId="504E1F6F">
-            <wp:extent cx="5943600" cy="1139825"/>
-            <wp:effectExtent l="0" t="0" r="0" b="3175"/>
-            <wp:docPr id="3" name="Picture 3"/>
-            <wp:cNvGraphicFramePr>
-              <a:graphicFrameLocks xmlns:a="http://schemas.openxmlformats.org/drawingml/2006/main" noChangeAspect="1"/>
-            </wp:cNvGraphicFramePr>
-            <a:graphic xmlns:a="http://schemas.openxmlformats.org/drawingml/2006/main">
-              <a:graphicData uri="http://schemas.openxmlformats.org/drawingml/2006/picture">
-                <pic:pic xmlns:pic="http://schemas.openxmlformats.org/drawingml/2006/picture">
-                  <pic:nvPicPr>
-                    <pic:cNvPr id="1" name=""/>
-                    <pic:cNvPicPr/>
-                  </pic:nvPicPr>
-                  <pic:blipFill>
-                    <a:blip r:embed="rId14"/>
-                    <a:stretch>
-                      <a:fillRect/>
-                    </a:stretch>
-                  </pic:blipFill>
-                  <pic:spPr>
-                    <a:xfrm>
-                      <a:off x="0" y="0"/>
-                      <a:ext cx="5943600" cy="1139825"/>
-                    </a:xfrm>
-                    <a:prstGeom prst="rect">
-                      <a:avLst/>
-                    </a:prstGeom>
-                  </pic:spPr>
-                </pic:pic>
-              </a:graphicData>
-            </a:graphic>
-          </wp:inline>
-        </w:drawing>
-      </w:r>
-    </w:p>
-    <w:p>
-      <w:r>
-        <w:t xml:space="preserve">If you right-click on one of the green HTTP packets you will see that Follow now has three options:  TCP Stream, </w:t>
-      </w:r>
-      <w:r>
-        <w:t>TLS</w:t>
-      </w:r>
-      <w:r>
-        <w:t xml:space="preserve"> Stream, and HTTP Stream.</w:t>
-      </w:r>
-      <w:r>
-        <w:br/>
-      </w:r>
-      <w:r>
-        <w:rPr>
-          <w:noProof/>
-        </w:rPr>
-        <w:drawing>
-          <wp:inline distT="0" distB="0" distL="0" distR="0" wp14:anchorId="5A34E294" wp14:editId="4AF1C73B">
-            <wp:extent cx="5815705" cy="3143250"/>
-            <wp:effectExtent l="0" t="0" r="0" b="0"/>
-            <wp:docPr id="13" name="Picture 13"/>
             <wp:cNvGraphicFramePr>
               <a:graphicFrameLocks xmlns:a="http://schemas.openxmlformats.org/drawingml/2006/main" noChangeAspect="1"/>
             </wp:cNvGraphicFramePr>
@@ -918,7 +812,7 @@
                   <pic:spPr>
                     <a:xfrm>
                       <a:off x="0" y="0"/>
-                      <a:ext cx="5826355" cy="3149006"/>
+                      <a:ext cx="5505450" cy="3200400"/>
                     </a:xfrm>
                     <a:prstGeom prst="rect">
                       <a:avLst/>
@@ -930,21 +824,29 @@
           </wp:inline>
         </w:drawing>
       </w:r>
-    </w:p>
-    <w:p>
-      <w:r>
-        <w:t>Follow &gt; TCP Stream just gives us the raw encrypted data, so no help there.</w:t>
-      </w:r>
-    </w:p>
-    <w:p>
-      <w:r>
-        <w:t xml:space="preserve">Follow &gt; </w:t>
+      <w:r>
+        <w:br/>
+        <w:t xml:space="preserve">Then scroll down to </w:t>
       </w:r>
       <w:r>
         <w:t>TLS</w:t>
       </w:r>
       <w:r>
-        <w:t xml:space="preserve"> Stream is much better and gives us the decrypted data.  Note that in this capture, the web server is using gzip Content-Encoding, so the payload is unreadable.  It is compressed with gzip.</w:t>
+        <w:t xml:space="preserve">.  Use the Browse button to select the path to the location where you stored </w:t>
+      </w:r>
+      <w:proofErr w:type="spellStart"/>
+      <w:r>
+        <w:t>brcc.edu.keys</w:t>
+      </w:r>
+      <w:proofErr w:type="spellEnd"/>
+      <w:r>
+        <w:t>.</w:t>
+      </w:r>
+    </w:p>
+    <w:p>
+      <w:r>
+        <w:lastRenderedPageBreak/>
+        <w:t>You should find that Wireshark displays a combination of raw TLS data and decrypted HTTP data.</w:t>
       </w:r>
       <w:r>
         <w:br/>
@@ -954,10 +856,10 @@
           <w:noProof/>
         </w:rPr>
         <w:drawing>
-          <wp:inline distT="0" distB="0" distL="0" distR="0" wp14:anchorId="596C09BC" wp14:editId="1BFA039D">
-            <wp:extent cx="4064536" cy="3495675"/>
-            <wp:effectExtent l="0" t="0" r="0" b="0"/>
-            <wp:docPr id="5" name="Picture 5"/>
+          <wp:inline distT="0" distB="0" distL="0" distR="0" wp14:anchorId="2618D1C3" wp14:editId="504E1F6F">
+            <wp:extent cx="5943600" cy="1139825"/>
+            <wp:effectExtent l="0" t="0" r="0" b="3175"/>
+            <wp:docPr id="3" name="Picture 3"/>
             <wp:cNvGraphicFramePr>
               <a:graphicFrameLocks xmlns:a="http://schemas.openxmlformats.org/drawingml/2006/main" noChangeAspect="1"/>
             </wp:cNvGraphicFramePr>
@@ -977,7 +879,7 @@
                   <pic:spPr>
                     <a:xfrm>
                       <a:off x="0" y="0"/>
-                      <a:ext cx="4073042" cy="3502991"/>
+                      <a:ext cx="5943600" cy="1139825"/>
                     </a:xfrm>
                     <a:prstGeom prst="rect">
                       <a:avLst/>
@@ -992,16 +894,13 @@
     </w:p>
     <w:p>
       <w:r>
-        <w:t xml:space="preserve">Follow &gt; HTTP Stream is also decrypted but goes a step further by expanding the </w:t>
-      </w:r>
-      <w:r>
-        <w:t>compressed data as well.</w:t>
-      </w:r>
-      <w:r>
-        <w:t xml:space="preserve">  It changed the order of </w:t>
-      </w:r>
-      <w:r>
-        <w:t>some parts of the client/server conversation, however.</w:t>
+        <w:t xml:space="preserve">If you right-click on one of the green HTTP packets you will see that Follow now has three options:  TCP Stream, </w:t>
+      </w:r>
+      <w:r>
+        <w:t>TLS</w:t>
+      </w:r>
+      <w:r>
+        <w:t xml:space="preserve"> Stream, and HTTP Stream.</w:t>
       </w:r>
       <w:r>
         <w:br/>
@@ -1011,10 +910,10 @@
           <w:noProof/>
         </w:rPr>
         <w:drawing>
-          <wp:inline distT="0" distB="0" distL="0" distR="0" wp14:anchorId="79043F44" wp14:editId="38E7498A">
-            <wp:extent cx="4067618" cy="3600450"/>
-            <wp:effectExtent l="0" t="0" r="9525" b="0"/>
-            <wp:docPr id="6" name="Picture 6"/>
+          <wp:inline distT="0" distB="0" distL="0" distR="0" wp14:anchorId="5A34E294" wp14:editId="4AF1C73B">
+            <wp:extent cx="5815705" cy="3143250"/>
+            <wp:effectExtent l="0" t="0" r="0" b="0"/>
+            <wp:docPr id="13" name="Picture 13"/>
             <wp:cNvGraphicFramePr>
               <a:graphicFrameLocks xmlns:a="http://schemas.openxmlformats.org/drawingml/2006/main" noChangeAspect="1"/>
             </wp:cNvGraphicFramePr>
@@ -1034,6 +933,123 @@
                   <pic:spPr>
                     <a:xfrm>
                       <a:off x="0" y="0"/>
+                      <a:ext cx="5826355" cy="3149006"/>
+                    </a:xfrm>
+                    <a:prstGeom prst="rect">
+                      <a:avLst/>
+                    </a:prstGeom>
+                  </pic:spPr>
+                </pic:pic>
+              </a:graphicData>
+            </a:graphic>
+          </wp:inline>
+        </w:drawing>
+      </w:r>
+    </w:p>
+    <w:p>
+      <w:r>
+        <w:t>Follow &gt; TCP Stream just gives us the raw encrypted data, so no help there.</w:t>
+      </w:r>
+    </w:p>
+    <w:p>
+      <w:r>
+        <w:lastRenderedPageBreak/>
+        <w:t xml:space="preserve">Follow &gt; </w:t>
+      </w:r>
+      <w:r>
+        <w:t>TLS</w:t>
+      </w:r>
+      <w:r>
+        <w:t xml:space="preserve"> Stream is much better and gives us the decrypted data.  Note that in this capture, the web server is using gzip Content-Encoding, so the payload is unreadable.  It is compressed with gzip.</w:t>
+      </w:r>
+      <w:r>
+        <w:br/>
+      </w:r>
+      <w:r>
+        <w:rPr>
+          <w:noProof/>
+        </w:rPr>
+        <w:drawing>
+          <wp:inline distT="0" distB="0" distL="0" distR="0" wp14:anchorId="596C09BC" wp14:editId="1BFA039D">
+            <wp:extent cx="4064536" cy="3495675"/>
+            <wp:effectExtent l="0" t="0" r="0" b="0"/>
+            <wp:docPr id="5" name="Picture 5"/>
+            <wp:cNvGraphicFramePr>
+              <a:graphicFrameLocks xmlns:a="http://schemas.openxmlformats.org/drawingml/2006/main" noChangeAspect="1"/>
+            </wp:cNvGraphicFramePr>
+            <a:graphic xmlns:a="http://schemas.openxmlformats.org/drawingml/2006/main">
+              <a:graphicData uri="http://schemas.openxmlformats.org/drawingml/2006/picture">
+                <pic:pic xmlns:pic="http://schemas.openxmlformats.org/drawingml/2006/picture">
+                  <pic:nvPicPr>
+                    <pic:cNvPr id="1" name=""/>
+                    <pic:cNvPicPr/>
+                  </pic:nvPicPr>
+                  <pic:blipFill>
+                    <a:blip r:embed="rId18"/>
+                    <a:stretch>
+                      <a:fillRect/>
+                    </a:stretch>
+                  </pic:blipFill>
+                  <pic:spPr>
+                    <a:xfrm>
+                      <a:off x="0" y="0"/>
+                      <a:ext cx="4073042" cy="3502991"/>
+                    </a:xfrm>
+                    <a:prstGeom prst="rect">
+                      <a:avLst/>
+                    </a:prstGeom>
+                  </pic:spPr>
+                </pic:pic>
+              </a:graphicData>
+            </a:graphic>
+          </wp:inline>
+        </w:drawing>
+      </w:r>
+    </w:p>
+    <w:p>
+      <w:r>
+        <w:t xml:space="preserve">Follow &gt; HTTP Stream is also decrypted but goes a step further by expanding the </w:t>
+      </w:r>
+      <w:r>
+        <w:t>compressed data as well.</w:t>
+      </w:r>
+      <w:r>
+        <w:t xml:space="preserve">  It changed the order of </w:t>
+      </w:r>
+      <w:r>
+        <w:t>some parts of the client/server conversation, however.</w:t>
+      </w:r>
+      <w:r>
+        <w:br/>
+      </w:r>
+      <w:r>
+        <w:rPr>
+          <w:noProof/>
+        </w:rPr>
+        <w:drawing>
+          <wp:inline distT="0" distB="0" distL="0" distR="0" wp14:anchorId="79043F44" wp14:editId="38E7498A">
+            <wp:extent cx="4067618" cy="3600450"/>
+            <wp:effectExtent l="0" t="0" r="9525" b="0"/>
+            <wp:docPr id="6" name="Picture 6"/>
+            <wp:cNvGraphicFramePr>
+              <a:graphicFrameLocks xmlns:a="http://schemas.openxmlformats.org/drawingml/2006/main" noChangeAspect="1"/>
+            </wp:cNvGraphicFramePr>
+            <a:graphic xmlns:a="http://schemas.openxmlformats.org/drawingml/2006/main">
+              <a:graphicData uri="http://schemas.openxmlformats.org/drawingml/2006/picture">
+                <pic:pic xmlns:pic="http://schemas.openxmlformats.org/drawingml/2006/picture">
+                  <pic:nvPicPr>
+                    <pic:cNvPr id="1" name=""/>
+                    <pic:cNvPicPr/>
+                  </pic:nvPicPr>
+                  <pic:blipFill>
+                    <a:blip r:embed="rId19"/>
+                    <a:stretch>
+                      <a:fillRect/>
+                    </a:stretch>
+                  </pic:blipFill>
+                  <pic:spPr>
+                    <a:xfrm>
+                      <a:off x="0" y="0"/>
                       <a:ext cx="4081749" cy="3612958"/>
                     </a:xfrm>
                     <a:prstGeom prst="rect">
@@ -1059,6 +1075,7 @@
           <w:sz w:val="28"/>
           <w:szCs w:val="28"/>
         </w:rPr>
+        <w:lastRenderedPageBreak/>
         <w:t>Hand in:</w:t>
       </w:r>
       <w:r>
@@ -1070,12 +1087,12 @@
       <w:r>
         <w:t xml:space="preserve">  Remember that you have to have the environment key set to save your keys (</w:t>
       </w:r>
-      <w:hyperlink r:id="rId18" w:history="1">
+      <w:hyperlink r:id="rId20" w:history="1">
         <w:r>
           <w:rPr>
             <w:rStyle w:val="Hyperlink"/>
           </w:rPr>
-          <w:t>https://redflagsecurity.net/2019/03/10/decrypting-tls-wireshark/</w:t>
+          <w:t>https://support.f5.com/csp/article/K50557518</w:t>
         </w:r>
       </w:hyperlink>
       <w:r>
@@ -1091,12 +1108,10 @@
         <w:t xml:space="preserve"> to use your key.  Don’t forget, and leave your Wireshark pointing at the keys for </w:t>
       </w:r>
       <w:proofErr w:type="spellStart"/>
-      <w:proofErr w:type="gramStart"/>
       <w:r>
         <w:t>brcc.edu.pcapng</w:t>
       </w:r>
       <w:proofErr w:type="spellEnd"/>
-      <w:proofErr w:type="gramEnd"/>
       <w:r>
         <w:t xml:space="preserve">!  </w:t>
       </w:r>
@@ -1139,7 +1154,7 @@
       <w:r>
         <w:t xml:space="preserve">They use the newer HTTP 2 instead of HTTP 1.1.  HTTP 2 is much faster but is harder to dissect and read.  For a brief overview of HTTP 2, see one of these articles:  </w:t>
       </w:r>
-      <w:hyperlink r:id="rId19" w:history="1">
+      <w:hyperlink r:id="rId21" w:history="1">
         <w:r>
           <w:rPr>
             <w:rStyle w:val="Hyperlink"/>
@@ -1150,7 +1165,7 @@
       <w:r>
         <w:t xml:space="preserve"> or </w:t>
       </w:r>
-      <w:hyperlink r:id="rId20" w:history="1">
+      <w:hyperlink r:id="rId22" w:history="1">
         <w:r>
           <w:rPr>
             <w:rStyle w:val="Hyperlink"/>
@@ -1206,6 +1221,7 @@
         <w:t xml:space="preserve">Here is an example from the SVGS Canvas site.  It took a few minutes to dig this out of the haystack.  The packet I’ve highlighted is one where the server tells the browser to set cookies that will be used for </w:t>
       </w:r>
       <w:r>
+        <w:lastRenderedPageBreak/>
         <w:t>session control.</w:t>
       </w:r>
       <w:r>
@@ -1231,7 +1247,7 @@
                     <pic:cNvPicPr/>
                   </pic:nvPicPr>
                   <pic:blipFill>
-                    <a:blip r:embed="rId21"/>
+                    <a:blip r:embed="rId23"/>
                     <a:stretch>
                       <a:fillRect/>
                     </a:stretch>
@@ -1266,12 +1282,85 @@
       </w:r>
     </w:p>
     <w:p>
-      <w:pPr>
+      <w:r>
+        <w:t>From Simple Web Page, step 7:</w:t>
+      </w:r>
+      <w:r>
+        <w:br/>
+      </w:r>
+      <w:r>
         <w:rPr>
           <w:color w:val="0070C0"/>
         </w:rPr>
-      </w:pPr>
-      <w:r>
+        <w:t xml:space="preserve">Look at the User-Agent header.  </w:t>
+      </w:r>
+      <w:r>
+        <w:rPr>
+          <w:color w:val="0070C0"/>
+        </w:rPr>
+        <w:t xml:space="preserve">Does this match with the </w:t>
+      </w:r>
+      <w:r>
+        <w:rPr>
+          <w:color w:val="0070C0"/>
+        </w:rPr>
+        <w:t>browser and operating system were you using when you browsed to the</w:t>
+      </w:r>
+      <w:r>
+        <w:rPr>
+          <w:color w:val="0070C0"/>
+        </w:rPr>
+        <w:t xml:space="preserve"> page</w:t>
+      </w:r>
+      <w:r>
+        <w:rPr>
+          <w:color w:val="0070C0"/>
+        </w:rPr>
+        <w:t>?</w:t>
+      </w:r>
+      <w:r>
+        <w:rPr>
+          <w:color w:val="0070C0"/>
+        </w:rPr>
+        <w:br/>
+      </w:r>
+      <w:r>
+        <w:t>(</w:t>
+      </w:r>
+      <w:r>
+        <w:t>If you are confused about why your browser is claiming to have multiple identities in its User-Agent header, read about the curious and funny history of the User-Agent here</w:t>
+      </w:r>
+      <w:r>
+        <w:br/>
+      </w:r>
+      <w:r>
+        <w:t xml:space="preserve"> </w:t>
+      </w:r>
+      <w:hyperlink r:id="rId24" w:history="1">
+        <w:r>
+          <w:rPr>
+            <w:rStyle w:val="Hyperlink"/>
+            <w:sz w:val="16"/>
+            <w:szCs w:val="16"/>
+          </w:rPr>
+          <w:t>https://techcommunity.microsoft.com/t5/discussions/funny-story-of-browser-wars-from-the-beginning-of-the-time-user/m-p/1079832</w:t>
+        </w:r>
+      </w:hyperlink>
+      <w:r>
+        <w:t xml:space="preserve"> )</w:t>
+      </w:r>
+      <w:r>
+        <w:br/>
+      </w:r>
+    </w:p>
+    <w:p>
+      <w:pPr>
+        <w:rPr>
+          <w:color w:val="0070C0"/>
+        </w:rPr>
+      </w:pPr>
+      <w:r>
+        <w:lastRenderedPageBreak/>
         <w:t>From Simple Web Page, step 8:</w:t>
       </w:r>
       <w:r>
@@ -1329,7 +1418,7 @@
 </file>
 
 <file path=word/numbering.xml><?xml version="1.0" encoding="utf-8"?>
-<w:numbering xmlns:wpc="http://schemas.microsoft.com/office/word/2010/wordprocessingCanvas" xmlns:cx="http://schemas.microsoft.com/office/drawing/2014/chartex" xmlns:cx1="http://schemas.microsoft.com/office/drawing/2015/9/8/chartex" xmlns:cx2="http://schemas.microsoft.com/office/drawing/2015/10/21/chartex" xmlns:cx3="http://schemas.microsoft.com/office/drawing/2016/5/9/chartex" xmlns:cx4="http://schemas.microsoft.com/office/drawing/2016/5/10/chartex" xmlns:cx5="http://schemas.microsoft.com/office/drawing/2016/5/11/chartex" xmlns:cx6="http://schemas.microsoft.com/office/drawing/2016/5/12/chartex" xmlns:cx7="http://schemas.microsoft.com/office/drawing/2016/5/13/chartex" xmlns:cx8="http://schemas.microsoft.com/office/drawing/2016/5/14/chartex" xmlns:mc="http://schemas.openxmlformats.org/markup-compatibility/2006" xmlns:aink="http://schemas.microsoft.com/office/drawing/2016/ink" xmlns:am3d="http://schemas.microsoft.com/office/drawing/2017/model3d" xmlns:o="urn:schemas-microsoft-com:office:office" xmlns:r="http://schemas.openxmlformats.org/officeDocument/2006/relationships" xmlns:m="http://schemas.openxmlformats.org/officeDocument/2006/math" xmlns:v="urn:schemas-microsoft-com:vml" xmlns:wp14="http://schemas.microsoft.com/office/word/2010/wordprocessingDrawing" xmlns:wp="http://schemas.openxmlformats.org/drawingml/2006/wordprocessingDrawing" xmlns:w10="urn:schemas-microsoft-com:office:word" xmlns:w="http://schemas.openxmlformats.org/wordprocessingml/2006/main" xmlns:w14="http://schemas.microsoft.com/office/word/2010/wordml" xmlns:w15="http://schemas.microsoft.com/office/word/2012/wordml" xmlns:w16cex="http://schemas.microsoft.com/office/word/2018/wordml/cex" xmlns:w16cid="http://schemas.microsoft.com/office/word/2016/wordml/cid" xmlns:w16="http://schemas.microsoft.com/office/word/2018/wordml" xmlns:w16sdtdh="http://schemas.microsoft.com/office/word/2020/wordml/sdtdatahash" xmlns:w16se="http://schemas.microsoft.com/office/word/2015/wordml/symex" xmlns:wpg="http://schemas.microsoft.com/office/word/2010/wordprocessingGroup" xmlns:wpi="http://schemas.microsoft.com/office/word/2010/wordprocessingInk" xmlns:wne="http://schemas.microsoft.com/office/word/2006/wordml" xmlns:wps="http://schemas.microsoft.com/office/word/2010/wordprocessingShape" mc:Ignorable="w14 w15 w16se w16cid w16 w16cex w16sdtdh wp14">
+<w:numbering xmlns:wpc="http://schemas.microsoft.com/office/word/2010/wordprocessingCanvas" xmlns:cx="http://schemas.microsoft.com/office/drawing/2014/chartex" xmlns:cx1="http://schemas.microsoft.com/office/drawing/2015/9/8/chartex" xmlns:cx2="http://schemas.microsoft.com/office/drawing/2015/10/21/chartex" xmlns:cx3="http://schemas.microsoft.com/office/drawing/2016/5/9/chartex" xmlns:cx4="http://schemas.microsoft.com/office/drawing/2016/5/10/chartex" xmlns:cx5="http://schemas.microsoft.com/office/drawing/2016/5/11/chartex" xmlns:cx6="http://schemas.microsoft.com/office/drawing/2016/5/12/chartex" xmlns:cx7="http://schemas.microsoft.com/office/drawing/2016/5/13/chartex" xmlns:cx8="http://schemas.microsoft.com/office/drawing/2016/5/14/chartex" xmlns:mc="http://schemas.openxmlformats.org/markup-compatibility/2006" xmlns:aink="http://schemas.microsoft.com/office/drawing/2016/ink" xmlns:am3d="http://schemas.microsoft.com/office/drawing/2017/model3d" xmlns:o="urn:schemas-microsoft-com:office:office" xmlns:oel="http://schemas.microsoft.com/office/2019/extlst" xmlns:r="http://schemas.openxmlformats.org/officeDocument/2006/relationships" xmlns:m="http://schemas.openxmlformats.org/officeDocument/2006/math" xmlns:v="urn:schemas-microsoft-com:vml" xmlns:wp14="http://schemas.microsoft.com/office/word/2010/wordprocessingDrawing" xmlns:wp="http://schemas.openxmlformats.org/drawingml/2006/wordprocessingDrawing" xmlns:w10="urn:schemas-microsoft-com:office:word" xmlns:w="http://schemas.openxmlformats.org/wordprocessingml/2006/main" xmlns:w14="http://schemas.microsoft.com/office/word/2010/wordml" xmlns:w15="http://schemas.microsoft.com/office/word/2012/wordml" xmlns:w16cex="http://schemas.microsoft.com/office/word/2018/wordml/cex" xmlns:w16cid="http://schemas.microsoft.com/office/word/2016/wordml/cid" xmlns:w16="http://schemas.microsoft.com/office/word/2018/wordml" xmlns:w16sdtdh="http://schemas.microsoft.com/office/word/2020/wordml/sdtdatahash" xmlns:w16se="http://schemas.microsoft.com/office/word/2015/wordml/symex" xmlns:wpg="http://schemas.microsoft.com/office/word/2010/wordprocessingGroup" xmlns:wpi="http://schemas.microsoft.com/office/word/2010/wordprocessingInk" xmlns:wne="http://schemas.microsoft.com/office/word/2006/wordml" xmlns:wps="http://schemas.microsoft.com/office/word/2010/wordprocessingShape" mc:Ignorable="w14 w15 w16se w16cid w16 w16cex w16sdtdh wp14">
   <w:abstractNum w:abstractNumId="0" w15:restartNumberingAfterBreak="0">
     <w:nsid w:val="03E877D8"/>
     <w:multiLevelType w:val="hybridMultilevel"/>
@@ -1772,19 +1861,19 @@
       </w:pPr>
     </w:lvl>
   </w:abstractNum>
-  <w:num w:numId="1">
+  <w:num w:numId="1" w16cid:durableId="2123182329">
     <w:abstractNumId w:val="4"/>
   </w:num>
-  <w:num w:numId="2">
+  <w:num w:numId="2" w16cid:durableId="1224753065">
     <w:abstractNumId w:val="2"/>
   </w:num>
-  <w:num w:numId="3">
+  <w:num w:numId="3" w16cid:durableId="415516407">
     <w:abstractNumId w:val="1"/>
   </w:num>
-  <w:num w:numId="4">
+  <w:num w:numId="4" w16cid:durableId="2006586971">
     <w:abstractNumId w:val="0"/>
   </w:num>
-  <w:num w:numId="5">
+  <w:num w:numId="5" w16cid:durableId="232129921">
     <w:abstractNumId w:val="3"/>
   </w:num>
 </w:numbering>

</xml_diff>